<commit_message>
2/14 Text Classification / LDA / Markov Model / Viterbi
</commit_message>
<xml_diff>
--- a/LectureNote.docx
+++ b/LectureNote.docx
@@ -492,11 +492,6 @@
       </w:r>
     </w:p>
     <w:p>
-      <w:pPr>
-        <w:rPr>
-          <w:rFonts w:hint="eastAsia"/>
-        </w:rPr>
-      </w:pPr>
       <w:r>
         <w:rPr>
           <w:rFonts w:hint="eastAsia"/>
@@ -594,14 +589,1227 @@
         <w:t>Meronym   mero = part</w:t>
       </w:r>
     </w:p>
-    <w:p>
-      <w:pPr>
+    <w:p/>
+    <w:p/>
+    <w:p>
+      <w:r>
+        <w:t>Text Classification</w:t>
+      </w:r>
+    </w:p>
+    <w:p>
+      <w:r>
+        <w:t>Put it in bins</w:t>
+      </w:r>
+    </w:p>
+    <w:p>
+      <w:r>
+        <w:t>Sentiment analysis: classifying document as positive or negative</w:t>
+      </w:r>
+    </w:p>
+    <w:p>
+      <w:r>
+        <w:t>Classifying by topic</w:t>
+      </w:r>
+    </w:p>
+    <w:p>
+      <w:r>
+        <w:t xml:space="preserve">Because text classification is important and useful. What you </w:t>
+      </w:r>
+      <w:proofErr w:type="gramStart"/>
+      <w:r>
+        <w:t>have to</w:t>
+      </w:r>
+      <w:proofErr w:type="gramEnd"/>
+      <w:r>
+        <w:t xml:space="preserve"> add to make a Text classification problem a good project</w:t>
+      </w:r>
+      <w:r>
         <w:rPr>
           <w:rFonts w:hint="eastAsia"/>
         </w:rPr>
-      </w:pPr>
+        <w:t>.</w:t>
+      </w:r>
+      <w:r>
+        <w:t xml:space="preserve"> (Instead of two lines python)</w:t>
+      </w:r>
+    </w:p>
+    <w:p>
+      <w:r>
+        <w:t xml:space="preserve">There are a lot of cases. You </w:t>
+      </w:r>
+      <w:proofErr w:type="gramStart"/>
+      <w:r>
+        <w:t>have to</w:t>
+      </w:r>
+      <w:proofErr w:type="gramEnd"/>
+      <w:r>
+        <w:t xml:space="preserve"> do something more </w:t>
+      </w:r>
+      <w:proofErr w:type="spellStart"/>
+      <w:r>
+        <w:t>sophiscated</w:t>
+      </w:r>
+      <w:proofErr w:type="spellEnd"/>
+      <w:r>
+        <w:t>. Get text classifier working in good way. In two directions:</w:t>
+      </w:r>
+    </w:p>
+    <w:p>
+      <w:pPr>
+        <w:pStyle w:val="ListParagraph"/>
+        <w:numPr>
+          <w:ilvl w:val="0"/>
+          <w:numId w:val="2"/>
+        </w:numPr>
+      </w:pPr>
+      <w:r>
+        <w:t xml:space="preserve">System architecture: if you take this text classification learning mechanism. Such as improving user interaction in a way. This turns out to be where NL technology can </w:t>
+      </w:r>
+      <w:proofErr w:type="gramStart"/>
+      <w:r>
+        <w:t>be ???</w:t>
+      </w:r>
+      <w:proofErr w:type="gramEnd"/>
+    </w:p>
+    <w:p>
+      <w:pPr>
+        <w:pStyle w:val="ListParagraph"/>
+      </w:pPr>
+      <w:r>
+        <w:lastRenderedPageBreak/>
+        <w:t xml:space="preserve">Mail systems capturing people’s reaction from document and learn them. System building problem new prospective interpret of data. </w:t>
+      </w:r>
+      <w:r>
+        <w:t xml:space="preserve">Improve interaction/ ability to support people who ask for info. </w:t>
+      </w:r>
+    </w:p>
+    <w:p>
+      <w:pPr>
+        <w:pStyle w:val="ListParagraph"/>
+      </w:pPr>
+      <w:r>
+        <w:t xml:space="preserve">Get the </w:t>
+      </w:r>
+      <w:proofErr w:type="spellStart"/>
+      <w:r>
+        <w:t>data&amp;use</w:t>
+      </w:r>
+      <w:proofErr w:type="spellEnd"/>
+      <w:r>
+        <w:t xml:space="preserve"> it creatively. </w:t>
+      </w:r>
+    </w:p>
+    <w:p>
+      <w:pPr>
+        <w:pStyle w:val="ListParagraph"/>
+        <w:numPr>
+          <w:ilvl w:val="0"/>
+          <w:numId w:val="2"/>
+        </w:numPr>
+      </w:pPr>
+      <w:r>
+        <w:t xml:space="preserve">Features: the features are super easy to get. Count tokens. Characters occur between spaces. There are lots of cases that worthwhile more interesting features giving you opportunity to more interesting language processing. </w:t>
+      </w:r>
+    </w:p>
+    <w:p>
+      <w:pPr>
+        <w:pStyle w:val="ListParagraph"/>
+      </w:pPr>
+      <w:r>
+        <w:t xml:space="preserve">A challenging language (Not English). Where you need to do word segmentation. Implement this “tagging” problem. Complex morphology like Arabic. There are rules for forming orders. </w:t>
+      </w:r>
+    </w:p>
+    <w:p>
+      <w:pPr>
+        <w:pStyle w:val="ListParagraph"/>
+      </w:pPr>
+      <w:r>
+        <w:t xml:space="preserve">In language like English, it’s hard to beat the basic features. If you have an idea for a </w:t>
+      </w:r>
+      <w:proofErr w:type="gramStart"/>
+      <w:r>
+        <w:t>particular new</w:t>
+      </w:r>
+      <w:proofErr w:type="gramEnd"/>
+      <w:r>
+        <w:t xml:space="preserve"> feature, worth trying.</w:t>
+      </w:r>
+    </w:p>
+    <w:p>
+      <w:pPr>
+        <w:pStyle w:val="ListParagraph"/>
+      </w:pPr>
+      <w:r>
+        <w:t>Or anything else that requires tagging or other deeper NLP inference</w:t>
+      </w:r>
+    </w:p>
+    <w:p>
+      <w:pPr>
+        <w:pStyle w:val="ListParagraph"/>
+      </w:pPr>
+    </w:p>
+    <w:p>
+      <w:pPr>
+        <w:pStyle w:val="ListParagraph"/>
+      </w:pPr>
+      <w:r>
+        <w:t xml:space="preserve">These are two independent directions to go. No need to combine them. </w:t>
+      </w:r>
+    </w:p>
+    <w:p>
+      <w:pPr>
+        <w:pStyle w:val="ListParagraph"/>
+      </w:pPr>
+      <w:r>
+        <w:t>The key thing is text classification is a starting point. Your project should have something new. Word features/embedding, logistic regression classifier.</w:t>
+      </w:r>
+    </w:p>
+    <w:p>
+      <w:pPr>
+        <w:pStyle w:val="ListParagraph"/>
+      </w:pPr>
+      <w:r>
+        <w:t>Study problems are easy to handle with shallow techniques.</w:t>
+      </w:r>
+    </w:p>
+    <w:p>
+      <w:pPr>
+        <w:pStyle w:val="ListParagraph"/>
+      </w:pPr>
+      <w:r>
+        <w:t xml:space="preserve">It’s time to start thinking things you are interested in. </w:t>
+      </w:r>
+    </w:p>
+    <w:p>
+      <w:pPr>
+        <w:pStyle w:val="ListParagraph"/>
+      </w:pPr>
+      <w:r>
+        <w:t xml:space="preserve">Classification/Tagging / </w:t>
+      </w:r>
+      <w:proofErr w:type="gramStart"/>
+      <w:r>
+        <w:t>Translation(</w:t>
+      </w:r>
+      <w:proofErr w:type="gramEnd"/>
+      <w:r>
+        <w:t xml:space="preserve">we did not look at translation) </w:t>
+      </w:r>
+    </w:p>
+    <w:p>
+      <w:pPr>
+        <w:pStyle w:val="ListParagraph"/>
+      </w:pPr>
+    </w:p>
+    <w:p>
+      <w:pPr>
+        <w:pStyle w:val="ListParagraph"/>
+      </w:pPr>
+      <w:r>
+        <w:t>Other techniques for word distribution and similarity of document???</w:t>
+      </w:r>
+    </w:p>
+    <w:p>
+      <w:pPr>
+        <w:pStyle w:val="ListParagraph"/>
+      </w:pPr>
+      <w:r>
+        <w:t>Latent-</w:t>
+      </w:r>
+    </w:p>
+    <w:p>
+      <w:pPr>
+        <w:pStyle w:val="ListParagraph"/>
+      </w:pPr>
+      <w:r>
+        <w:t>Statistical ways to capture the ways that documents differ</w:t>
+      </w:r>
+    </w:p>
+    <w:p>
+      <w:pPr>
+        <w:pStyle w:val="ListParagraph"/>
+      </w:pPr>
+      <w:r>
+        <w:t xml:space="preserve">Regression model based on their vector representation. </w:t>
+      </w:r>
+    </w:p>
+    <w:p>
+      <w:pPr>
+        <w:pStyle w:val="ListParagraph"/>
+      </w:pPr>
+      <w:r>
+        <w:t xml:space="preserve">Topic modelling: based on statistical Latent </w:t>
+      </w:r>
+      <w:proofErr w:type="spellStart"/>
+      <w:r>
+        <w:t>Dirichlet</w:t>
+      </w:r>
+      <w:proofErr w:type="spellEnd"/>
+      <w:r>
+        <w:t xml:space="preserve"> Allocation</w:t>
+      </w:r>
+    </w:p>
+    <w:p>
+      <w:pPr>
+        <w:pStyle w:val="ListParagraph"/>
+      </w:pPr>
+      <w:r>
+        <w:t xml:space="preserve">Statistical model: compress the collection as much as possible, common factors. By thinking or documents address a mixture of topics. Words picked randomly based on the topic.  </w:t>
+      </w:r>
+    </w:p>
+    <w:p>
+      <w:pPr>
+        <w:pStyle w:val="ListParagraph"/>
+      </w:pPr>
+      <w:r>
+        <w:t xml:space="preserve">A topic is a latent variable: you infer as </w:t>
+      </w:r>
+      <w:proofErr w:type="gramStart"/>
+      <w:r>
+        <w:t xml:space="preserve">abstract </w:t>
+      </w:r>
+      <w:r>
+        <w:t>???</w:t>
+      </w:r>
+      <w:proofErr w:type="gramEnd"/>
+    </w:p>
+    <w:p>
+      <w:pPr>
+        <w:pStyle w:val="ListParagraph"/>
+      </w:pPr>
+      <w:r>
+        <w:t xml:space="preserve">For each topic, you have a distribution over words. </w:t>
+      </w:r>
+    </w:p>
+    <w:p>
+      <w:pPr>
+        <w:pStyle w:val="ListParagraph"/>
+      </w:pPr>
+      <w:r>
+        <w:t xml:space="preserve">The way you write a document in LDA model, you go </w:t>
+      </w:r>
+      <w:proofErr w:type="gramStart"/>
+      <w:r>
+        <w:t>one ???</w:t>
+      </w:r>
+      <w:proofErr w:type="gramEnd"/>
+    </w:p>
+    <w:p>
+      <w:pPr>
+        <w:pStyle w:val="ListParagraph"/>
+      </w:pPr>
+      <w:r>
+        <w:t xml:space="preserve">Hidden dimensions of the topic. </w:t>
+      </w:r>
+    </w:p>
+    <w:p>
+      <w:pPr>
+        <w:pStyle w:val="ListParagraph"/>
+      </w:pPr>
+      <w:r>
+        <w:t>Some documents can share, links some words together.</w:t>
+      </w:r>
+    </w:p>
+    <w:p>
+      <w:pPr>
+        <w:pStyle w:val="ListParagraph"/>
+      </w:pPr>
+      <w:r>
+        <w:t>Compare to methods like Glove or Word2Vec. This topic model is relatively expensive to build. People usually build it on large.  You do not have to consider all possible words.</w:t>
+      </w:r>
+    </w:p>
+    <w:p>
+      <w:pPr>
+        <w:pStyle w:val="ListParagraph"/>
+      </w:pPr>
+    </w:p>
+    <w:p>
+      <w:pPr>
+        <w:pStyle w:val="ListParagraph"/>
+      </w:pPr>
+      <w:r>
+        <w:t xml:space="preserve">Example </w:t>
+      </w:r>
+      <w:proofErr w:type="spellStart"/>
+      <w:r>
+        <w:t>lda</w:t>
+      </w:r>
+      <w:proofErr w:type="spellEnd"/>
+      <w:r>
+        <w:t>-demo</w:t>
+      </w:r>
+    </w:p>
+    <w:p>
+      <w:pPr>
+        <w:pStyle w:val="ListParagraph"/>
+      </w:pPr>
+      <w:r>
+        <w:t xml:space="preserve">Fitting LDA models: infer representation of each document as a probability of each topic. How often it would expect to see different words in each topic given the document so far. </w:t>
+      </w:r>
+    </w:p>
+    <w:p>
+      <w:pPr>
+        <w:pStyle w:val="ListParagraph"/>
+      </w:pPr>
+      <w:r>
+        <w:t xml:space="preserve">We told it to have 10 different topics. </w:t>
+      </w:r>
+    </w:p>
+    <w:p>
+      <w:pPr>
+        <w:pStyle w:val="ListParagraph"/>
+      </w:pPr>
+      <w:r>
+        <w:t xml:space="preserve">Probabilistic weighting how important each document is to each topic. </w:t>
+      </w:r>
+    </w:p>
+    <w:p>
+      <w:pPr>
+        <w:pStyle w:val="ListParagraph"/>
+      </w:pPr>
+      <w:r>
+        <w:t xml:space="preserve">Term-frequency matrix (2000,1000) to learn from </w:t>
+      </w:r>
+    </w:p>
+    <w:p>
+      <w:pPr>
+        <w:pStyle w:val="ListParagraph"/>
+      </w:pPr>
+      <w:r>
+        <w:t>Compressed version (2000,10)</w:t>
+      </w:r>
+    </w:p>
+    <w:p>
+      <w:pPr>
+        <w:pStyle w:val="ListParagraph"/>
+      </w:pPr>
+      <w:r>
+        <w:t xml:space="preserve">Randomly assign words to topics. Iterative fitting process. </w:t>
+      </w:r>
+      <w:proofErr w:type="spellStart"/>
+      <w:r>
+        <w:t>Variational</w:t>
+      </w:r>
+      <w:proofErr w:type="spellEnd"/>
+      <w:r>
+        <w:t xml:space="preserve"> MCMC</w:t>
+      </w:r>
+    </w:p>
+    <w:p>
+      <w:pPr>
+        <w:pStyle w:val="ListParagraph"/>
+      </w:pPr>
+      <w:r>
+        <w:lastRenderedPageBreak/>
+        <w:t>This is an optimization problem. Objective function is the Log likelihood the model assigns to the training data.</w:t>
+      </w:r>
+    </w:p>
+    <w:p>
+      <w:pPr>
+        <w:pStyle w:val="ListParagraph"/>
+      </w:pPr>
+      <w:r>
+        <w:t>Computing the similarity between documents or giving insights of word organization and collections of documents. What is trending over time. Real structure of the scientific ??? who likes each other.</w:t>
+      </w:r>
+    </w:p>
+    <w:p>
+      <w:pPr>
+        <w:pStyle w:val="ListParagraph"/>
+      </w:pPr>
+      <w:r>
+        <w:t xml:space="preserve">Cross cutting what words are used. </w:t>
+      </w:r>
+    </w:p>
+    <w:p>
+      <w:pPr>
+        <w:pStyle w:val="ListParagraph"/>
+      </w:pPr>
+      <w:r>
+        <w:t xml:space="preserve">Look for documents inn different attributes. You may look for dates or </w:t>
+      </w:r>
+      <w:proofErr w:type="gramStart"/>
+      <w:r>
+        <w:t>particular sources/methods</w:t>
+      </w:r>
+      <w:proofErr w:type="gramEnd"/>
+      <w:r>
+        <w:t xml:space="preserve"> by looking at this model. </w:t>
+      </w:r>
+    </w:p>
+    <w:p>
+      <w:pPr>
+        <w:pStyle w:val="ListParagraph"/>
+      </w:pPr>
+    </w:p>
+    <w:p>
+      <w:pPr>
+        <w:pStyle w:val="ListParagraph"/>
+      </w:pPr>
+      <w:r>
+        <w:t xml:space="preserve">The representation for each word in this model is basically a vector of 10 numbers. The number represents the expected counts for this word across different topics. You can compute similarity between different words by a dot product. </w:t>
+      </w:r>
+    </w:p>
+    <w:p>
+      <w:pPr>
+        <w:pStyle w:val="ListParagraph"/>
+      </w:pPr>
+    </w:p>
+    <w:p>
+      <w:pPr>
+        <w:pStyle w:val="ListParagraph"/>
+      </w:pPr>
+      <w:r>
+        <w:t xml:space="preserve">Overlap of topics. </w:t>
+      </w:r>
+      <w:proofErr w:type="gramStart"/>
+      <w:r>
+        <w:t>Also</w:t>
+      </w:r>
+      <w:proofErr w:type="gramEnd"/>
+      <w:r>
+        <w:t xml:space="preserve"> words go together because they have similar syntactic behavior. This statistical similarity may be different. </w:t>
+      </w:r>
+    </w:p>
+    <w:p>
+      <w:r>
+        <w:t>Previously we are not using order of words at all.</w:t>
+      </w:r>
+    </w:p>
+    <w:p>
+      <w:pPr>
+        <w:pStyle w:val="ListParagraph"/>
+      </w:pPr>
+      <w:r>
+        <w:t xml:space="preserve">Speech tagging problem. Labeling the use of a </w:t>
+      </w:r>
+      <w:proofErr w:type="gramStart"/>
+      <w:r>
+        <w:t>particular occurrence</w:t>
+      </w:r>
+      <w:proofErr w:type="gramEnd"/>
+      <w:r>
+        <w:t xml:space="preserve"> of a word based on some aspect of the row??? </w:t>
+      </w:r>
+    </w:p>
+    <w:p>
+      <w:pPr>
+        <w:pStyle w:val="ListParagraph"/>
+      </w:pPr>
+      <w:r>
+        <w:t xml:space="preserve">A </w:t>
+      </w:r>
+      <w:r>
+        <w:t>Locally ambiguous</w:t>
+      </w:r>
+      <w:r>
+        <w:t xml:space="preserve"> example: taking these words in tokens and how best to take the sequence into account?</w:t>
+      </w:r>
+    </w:p>
+    <w:p>
+      <w:pPr>
+        <w:pStyle w:val="ListParagraph"/>
+      </w:pPr>
+      <w:r>
+        <w:t xml:space="preserve">Organize the decisions you give to the machine learner. The learner can use </w:t>
+      </w:r>
+      <w:proofErr w:type="spellStart"/>
+      <w:r>
+        <w:t>he</w:t>
+      </w:r>
+      <w:proofErr w:type="spellEnd"/>
+      <w:r>
+        <w:t xml:space="preserve"> context to make decisions.</w:t>
+      </w:r>
+    </w:p>
+    <w:p>
+      <w:pPr>
+        <w:pStyle w:val="ListParagraph"/>
+      </w:pPr>
+      <w:r>
+        <w:t xml:space="preserve"> </w:t>
+      </w:r>
+      <w:r>
+        <w:t>There are interesting things about how you deal with streams of data: take your dataset, convert it to training sets, take tokens in context.</w:t>
+      </w:r>
+    </w:p>
+    <w:p>
+      <w:pPr>
+        <w:pStyle w:val="ListParagraph"/>
+      </w:pPr>
+      <w:r>
+        <w:t xml:space="preserve">Combining learning and search. Try to find entire sequence at once. Overall consistent labeling. </w:t>
+      </w:r>
+    </w:p>
+    <w:p>
+      <w:pPr>
+        <w:pStyle w:val="ListParagraph"/>
+      </w:pPr>
+    </w:p>
+    <w:p>
+      <w:pPr>
+        <w:pStyle w:val="ListParagraph"/>
+      </w:pPr>
+      <w:r>
+        <w:t xml:space="preserve">Diminishing returns. </w:t>
+      </w:r>
+    </w:p>
+    <w:p>
+      <w:pPr>
+        <w:pStyle w:val="ListParagraph"/>
+      </w:pPr>
+    </w:p>
+    <w:p>
+      <w:pPr>
+        <w:pStyle w:val="ListParagraph"/>
+      </w:pPr>
+    </w:p>
+    <w:p>
+      <w:pPr>
+        <w:pStyle w:val="ListParagraph"/>
+      </w:pPr>
+      <w:r>
+        <w:t xml:space="preserve">P(w2|w1) </w:t>
+      </w:r>
+    </w:p>
+    <w:p>
+      <w:pPr>
+        <w:pStyle w:val="ListParagraph"/>
+      </w:pPr>
+      <w:r>
+        <w:t>co-</w:t>
+      </w:r>
+      <w:r>
+        <w:t>occurrence</w:t>
+      </w:r>
+      <w:r>
+        <w:t xml:space="preserve"> </w:t>
+      </w:r>
+    </w:p>
+    <w:p>
+      <w:pPr>
+        <w:pStyle w:val="ListParagraph"/>
+      </w:pPr>
+      <w:r>
+        <w:t>P(</w:t>
+      </w:r>
+      <w:proofErr w:type="spellStart"/>
+      <w:r>
+        <w:t>the|START</w:t>
+      </w:r>
+      <w:proofErr w:type="spellEnd"/>
+      <w:r>
+        <w:t>) high</w:t>
+      </w:r>
+    </w:p>
+    <w:p>
+      <w:pPr>
+        <w:pStyle w:val="ListParagraph"/>
+      </w:pPr>
+      <w:r>
+        <w:t>P(END|.) high</w:t>
+      </w:r>
+    </w:p>
+    <w:p>
+      <w:pPr>
+        <w:pStyle w:val="ListParagraph"/>
+      </w:pPr>
+    </w:p>
+    <w:p>
+      <w:pPr>
+        <w:pStyle w:val="ListParagraph"/>
+      </w:pPr>
+      <w:r>
+        <w:t>PRON    BERB   PRT    VERB</w:t>
+      </w:r>
+    </w:p>
+    <w:p>
+      <w:pPr>
+        <w:pStyle w:val="ListParagraph"/>
+      </w:pPr>
+      <w:r>
+        <w:t>They      refuse   to    permit</w:t>
+      </w:r>
+    </w:p>
+    <w:p>
+      <w:pPr>
+        <w:pStyle w:val="ListParagraph"/>
+      </w:pPr>
+    </w:p>
+    <w:p>
+      <w:pPr>
+        <w:pStyle w:val="ListParagraph"/>
+      </w:pPr>
+      <w:r>
+        <w:t>Hidden Markov Model</w:t>
+      </w:r>
+    </w:p>
+    <w:p>
+      <w:pPr>
+        <w:pStyle w:val="ListParagraph"/>
+      </w:pPr>
+      <w:r>
+        <w:t xml:space="preserve">Underlying model </w:t>
+      </w:r>
+    </w:p>
+    <w:p>
+      <w:pPr>
+        <w:pStyle w:val="ListParagraph"/>
+      </w:pPr>
+      <w:r>
+        <w:t xml:space="preserve">Transition matrix for each category anytime in sequence what is the probability to get any other category in sequence. </w:t>
+      </w:r>
+    </w:p>
+    <w:p>
+      <w:pPr>
+        <w:pStyle w:val="ListParagraph"/>
+      </w:pPr>
+      <w:r>
+        <w:t>Markov assumption</w:t>
+      </w:r>
+    </w:p>
+    <w:p>
+      <w:pPr>
+        <w:pStyle w:val="ListParagraph"/>
+      </w:pPr>
+      <w:r>
+        <w:t xml:space="preserve">P(Ti+1|Ti) there is no dependency across time until the next </w:t>
+      </w:r>
+    </w:p>
+    <w:p>
+      <w:pPr>
+        <w:pStyle w:val="ListParagraph"/>
+      </w:pPr>
+      <w:r>
+        <w:lastRenderedPageBreak/>
+        <w:t>P(</w:t>
+      </w:r>
+      <w:proofErr w:type="spellStart"/>
+      <w:r>
+        <w:t>wi|Ti</w:t>
+      </w:r>
+      <w:proofErr w:type="spellEnd"/>
+      <w:r>
+        <w:t>)</w:t>
+      </w:r>
+    </w:p>
+    <w:p>
+      <w:pPr>
+        <w:pStyle w:val="ListParagraph"/>
+      </w:pPr>
+    </w:p>
+    <w:p>
+      <w:pPr>
+        <w:pStyle w:val="ListParagraph"/>
+      </w:pPr>
+      <w:r>
+        <w:t>Strong independence between words. Knowing the previous words does not help you anything.</w:t>
+      </w:r>
+    </w:p>
+    <w:p>
+      <w:pPr>
+        <w:pStyle w:val="ListParagraph"/>
+      </w:pPr>
+      <w:r>
+        <w:t xml:space="preserve">There are pairs of words that </w:t>
+      </w:r>
+      <w:proofErr w:type="gramStart"/>
+      <w:r>
+        <w:t>actually go</w:t>
+      </w:r>
+      <w:proofErr w:type="gramEnd"/>
+      <w:r>
+        <w:t xml:space="preserve"> together. </w:t>
+      </w:r>
+    </w:p>
+    <w:p>
+      <w:pPr>
+        <w:pStyle w:val="ListParagraph"/>
+      </w:pPr>
+    </w:p>
+    <w:p>
+      <w:pPr>
+        <w:pStyle w:val="ListParagraph"/>
+      </w:pPr>
+      <w:r>
+        <w:t xml:space="preserve">Sequence tagging a search </w:t>
+      </w:r>
+    </w:p>
+    <w:p>
+      <w:pPr>
+        <w:pStyle w:val="ListParagraph"/>
+      </w:pPr>
+      <w:r>
+        <w:t>Building a model quickly</w:t>
+      </w:r>
+    </w:p>
+    <w:p>
+      <w:r>
+        <w:t xml:space="preserve">Counting the tags that follows you can get the next text in sequence. </w:t>
+      </w:r>
+    </w:p>
+    <w:p>
+      <w:r>
+        <w:tab/>
+        <w:t xml:space="preserve">You do not know what it means you have not seen something. It does not mean it will never happen. Assign some non-zero to things you have not seen. </w:t>
+      </w:r>
+    </w:p>
+    <w:p>
+      <w:r>
+        <w:tab/>
+        <w:t>Infer sensible numbers</w:t>
+      </w:r>
+    </w:p>
+    <w:p>
+      <w:r>
+        <w:tab/>
+        <w:t xml:space="preserve">In every machine learning </w:t>
+      </w:r>
+      <w:proofErr w:type="gramStart"/>
+      <w:r>
+        <w:t>problem</w:t>
+      </w:r>
+      <w:proofErr w:type="gramEnd"/>
+      <w:r>
+        <w:t xml:space="preserve"> you have to be designing for new things that you have not seen. </w:t>
+      </w:r>
+    </w:p>
+    <w:p>
+      <w:r>
+        <w:tab/>
+      </w:r>
+      <w:r>
+        <w:t>We are observing the words start at the beginning and end.</w:t>
+      </w:r>
+    </w:p>
+    <w:p>
+      <w:r>
+        <w:tab/>
+        <w:t>We want distribution.</w:t>
+      </w:r>
+    </w:p>
+    <w:p>
+      <w:r>
+        <w:tab/>
+        <w:t xml:space="preserve">Pick the sequence of the tags that maximize the probability of what we have observed.  </w:t>
+      </w:r>
+    </w:p>
+    <w:p>
+      <w:r>
+        <w:tab/>
+        <w:t>P(PR|ST)</w:t>
+      </w:r>
+    </w:p>
+    <w:p>
+      <w:r>
+        <w:tab/>
+        <w:t>P(</w:t>
+      </w:r>
+      <w:proofErr w:type="spellStart"/>
+      <w:r>
+        <w:t>they|PR</w:t>
+      </w:r>
+      <w:proofErr w:type="spellEnd"/>
+      <w:r>
+        <w:t>)</w:t>
+      </w:r>
+    </w:p>
+    <w:p>
+      <w:r>
+        <w:tab/>
+        <w:t>P(VB|PR)</w:t>
+      </w:r>
+    </w:p>
+    <w:p>
+      <w:r>
+        <w:tab/>
+        <w:t>P(</w:t>
+      </w:r>
+      <w:proofErr w:type="spellStart"/>
+      <w:r>
+        <w:t>refuse|VB</w:t>
+      </w:r>
+      <w:proofErr w:type="spellEnd"/>
+      <w:r>
+        <w:t>)</w:t>
+      </w:r>
+    </w:p>
+    <w:p>
+      <w:r>
+        <w:t>P(</w:t>
+      </w:r>
+      <w:proofErr w:type="spellStart"/>
+      <w:proofErr w:type="gramStart"/>
+      <w:r>
+        <w:t>spvpve,trftp</w:t>
+      </w:r>
+      <w:proofErr w:type="spellEnd"/>
+      <w:proofErr w:type="gramEnd"/>
+      <w:r>
+        <w:t>)</w:t>
+      </w:r>
+    </w:p>
+    <w:p>
+      <w:r>
+        <w:t xml:space="preserve">A particular tag sequence and </w:t>
+      </w:r>
+      <w:proofErr w:type="gramStart"/>
+      <w:r>
+        <w:t>a particular words</w:t>
+      </w:r>
+      <w:proofErr w:type="gramEnd"/>
+    </w:p>
+    <w:p>
+      <w:r>
+        <w:t>P(</w:t>
+      </w:r>
+      <w:proofErr w:type="spellStart"/>
+      <w:r>
+        <w:t>tags|</w:t>
+      </w:r>
+      <w:proofErr w:type="gramStart"/>
+      <w:r>
+        <w:t>words</w:t>
+      </w:r>
+      <w:proofErr w:type="spellEnd"/>
+      <w:r>
+        <w:t>)=</w:t>
+      </w:r>
+      <w:proofErr w:type="gramEnd"/>
+      <w:r>
+        <w:t>P(</w:t>
+      </w:r>
+      <w:proofErr w:type="spellStart"/>
+      <w:r>
+        <w:t>tags,words</w:t>
+      </w:r>
+      <w:proofErr w:type="spellEnd"/>
+      <w:r>
+        <w:t>)/P(words)</w:t>
+      </w:r>
+    </w:p>
+    <w:p>
+      <w:r>
+        <w:t>Maximize P(</w:t>
+      </w:r>
+      <w:proofErr w:type="spellStart"/>
+      <w:r>
+        <w:t>tags|</w:t>
+      </w:r>
+      <w:proofErr w:type="gramStart"/>
+      <w:r>
+        <w:t>words</w:t>
+      </w:r>
+      <w:proofErr w:type="spellEnd"/>
+      <w:r>
+        <w:t>)=</w:t>
+      </w:r>
+      <w:proofErr w:type="gramEnd"/>
+      <w:r>
+        <w:t xml:space="preserve"> maximize P(</w:t>
+      </w:r>
+      <w:proofErr w:type="spellStart"/>
+      <w:r>
+        <w:t>tags,words</w:t>
+      </w:r>
+      <w:proofErr w:type="spellEnd"/>
+      <w:r>
+        <w:t>) since P(words) is given.</w:t>
+      </w:r>
+    </w:p>
+    <w:p>
+      <w:r>
+        <w:t xml:space="preserve">Get the probability from the model definition. </w:t>
+      </w:r>
+    </w:p>
+    <w:p>
+      <w:r>
+        <w:tab/>
+        <w:t>In principle, you could conceivably solve it by???</w:t>
+      </w:r>
+    </w:p>
+    <w:p>
+      <w:r>
+        <w:t xml:space="preserve">Suppose you know you have a PRT at a </w:t>
+      </w:r>
+      <w:proofErr w:type="gramStart"/>
+      <w:r>
+        <w:t>particular time</w:t>
+      </w:r>
+      <w:proofErr w:type="gramEnd"/>
+      <w:r>
+        <w:t xml:space="preserve">. We know there is a score associated with this edge. </w:t>
+      </w:r>
+    </w:p>
+    <w:p>
+      <w:r>
+        <w:t xml:space="preserve">They refuse </w:t>
+      </w:r>
+      <w:r>
+        <w:rPr>
+          <w:color w:val="FF0000"/>
+          <w:u w:val="single"/>
+        </w:rPr>
+        <w:t>to</w:t>
+      </w:r>
+      <w:r>
+        <w:t xml:space="preserve"> permit. </w:t>
+      </w:r>
+    </w:p>
+    <w:p>
+      <w:r>
+        <w:t xml:space="preserve">Intuition is at any point of calculation, you only need to remember the most likely way of how to get to this point. Imagine you have two paths before. They may have different score. </w:t>
+      </w:r>
+    </w:p>
+    <w:p>
+      <w:r>
+        <w:t xml:space="preserve">Whatever happens downstream of here is numerical score </w:t>
+      </w:r>
+    </w:p>
+    <w:p>
+      <w:r>
+        <w:lastRenderedPageBreak/>
+        <w:t xml:space="preserve">What is the overall score of the two paths. Given you want to end up at the PRT, the path before it should also be maximized, discard partial worse path. </w:t>
+      </w:r>
+    </w:p>
+    <w:p>
+      <w:r>
+        <w:t>Incremental path</w:t>
+      </w:r>
+    </w:p>
+    <w:p>
+      <w:r>
+        <w:t>Bear      Habitat</w:t>
+      </w:r>
+    </w:p>
+    <w:p>
+      <w:r>
+        <w:t xml:space="preserve">N </w:t>
+      </w:r>
+      <w:r>
+        <w:sym w:font="Wingdings" w:char="F0E0"/>
+      </w:r>
+      <w:r>
+        <w:t xml:space="preserve">           </w:t>
+      </w:r>
+      <w:proofErr w:type="spellStart"/>
+      <w:r>
+        <w:t>N</w:t>
+      </w:r>
+      <w:proofErr w:type="spellEnd"/>
+    </w:p>
+    <w:p>
+      <w:r>
+        <w:t xml:space="preserve">V </w:t>
+      </w:r>
+      <w:r>
+        <w:sym w:font="Wingdings" w:char="F0E0"/>
+      </w:r>
+    </w:p>
+    <w:p>
+      <w:pPr>
+        <w:pStyle w:val="ListParagraph"/>
+      </w:pPr>
+      <w:r>
+        <w:t xml:space="preserve">NN link is more likely than the VN. (counted in the corpus) </w:t>
+      </w:r>
+      <w:r>
+        <w:t xml:space="preserve"> </w:t>
+      </w:r>
+    </w:p>
+    <w:p>
+      <w:pPr>
+        <w:pStyle w:val="ListParagraph"/>
+      </w:pPr>
+      <w:r>
+        <w:t>Given that this habitat is a N, this note is given. The following info will never affect bear. There is no other influence to void previous state. When you are looking at a node, once you know where the path is, it’s enough to take the best path. The best path is inclusive (</w:t>
+      </w:r>
+      <w:r>
+        <w:t>model have scores for different paths.</w:t>
+      </w:r>
+      <w:r>
+        <w:t>)</w:t>
+      </w:r>
+    </w:p>
+    <w:p>
+      <w:r>
+        <w:t xml:space="preserve">Crystal </w:t>
+      </w:r>
+      <w:proofErr w:type="gramStart"/>
+      <w:r>
+        <w:t>clear  vs</w:t>
+      </w:r>
+      <w:proofErr w:type="gramEnd"/>
+      <w:r>
+        <w:t xml:space="preserve">  glass clear </w:t>
+      </w:r>
+    </w:p>
+    <w:p>
+      <w:r>
+        <w:t xml:space="preserve">N </w:t>
+      </w:r>
+      <w:r>
+        <w:sym w:font="Wingdings" w:char="F0E0"/>
+      </w:r>
+      <w:r>
+        <w:t xml:space="preserve"> ADT</w:t>
+      </w:r>
+    </w:p>
+    <w:p>
+      <w:r>
+        <w:t>P(</w:t>
+      </w:r>
+      <w:proofErr w:type="spellStart"/>
+      <w:r>
+        <w:t>Crystal|N</w:t>
+      </w:r>
+      <w:proofErr w:type="spellEnd"/>
+      <w:r>
+        <w:t>) What is the probability a N is crystal</w:t>
+      </w:r>
+    </w:p>
+    <w:p>
+      <w:r>
+        <w:t>P(ADT|N)</w:t>
+      </w:r>
+    </w:p>
+    <w:p>
+      <w:r>
+        <w:t>P(</w:t>
+      </w:r>
+      <w:proofErr w:type="spellStart"/>
+      <w:r>
+        <w:t>clear|ADT</w:t>
+      </w:r>
+      <w:proofErr w:type="spellEnd"/>
+      <w:r>
+        <w:t>)</w:t>
+      </w:r>
+    </w:p>
+    <w:p>
+      <w:r>
+        <w:t>The model will get it wrong because it does not consider the dependency of the words.</w:t>
+      </w:r>
+    </w:p>
+    <w:p>
+      <w:r>
+        <w:t>P(</w:t>
+      </w:r>
+      <w:proofErr w:type="spellStart"/>
+      <w:r>
+        <w:t>Glass|N</w:t>
+      </w:r>
+      <w:proofErr w:type="spellEnd"/>
+      <w:r>
+        <w:t>)</w:t>
+      </w:r>
+    </w:p>
+    <w:p>
+      <w:r>
+        <w:t>P(ADT|N)</w:t>
+      </w:r>
+      <w:r>
+        <w:br/>
+        <w:t>P(</w:t>
+      </w:r>
+      <w:proofErr w:type="spellStart"/>
+      <w:r>
+        <w:t>clear|ADT</w:t>
+      </w:r>
+      <w:proofErr w:type="spellEnd"/>
+      <w:r>
+        <w:t>)</w:t>
+      </w:r>
+    </w:p>
+    <w:p>
+      <w:r>
+        <w:t xml:space="preserve">It’s possible to train this model that you think this P is weights not probability. Just scoring. </w:t>
+      </w:r>
+    </w:p>
+    <w:p>
+      <w:r>
+        <w:t xml:space="preserve">The model only tracks the relation between categories, not words. </w:t>
+      </w:r>
+    </w:p>
+    <w:p>
+      <w:r>
+        <w:t>Simple to train and simple to compute with.</w:t>
+      </w:r>
+    </w:p>
+    <w:p>
+      <w:r>
+        <w:t>Only local info needed to disambiguate.</w:t>
+      </w:r>
+    </w:p>
+    <w:p/>
+    <w:p>
+      <w:r>
+        <w:t>Shape of one dynamic programming algorithm:</w:t>
+      </w:r>
+      <w:r>
+        <w:t xml:space="preserve">      Viterbi</w:t>
+      </w:r>
       <w:bookmarkStart w:id="0" w:name="_GoBack"/>
       <w:bookmarkEnd w:id="0"/>
+    </w:p>
+    <w:p>
+      <w:r>
+        <w:t xml:space="preserve">Keep a pointer to the best analysis and keep the score of the best analysis up to that point. </w:t>
+      </w:r>
+    </w:p>
+    <w:p>
+      <w:r>
+        <w:t xml:space="preserve">  They              refuse              to        permit</w:t>
+      </w:r>
+    </w:p>
+    <w:p>
+      <w:r>
+        <w:sym w:font="Wingdings" w:char="F0DF"/>
+      </w:r>
+      <w:r>
+        <w:t xml:space="preserve">Noun          </w:t>
+      </w:r>
+      <w:proofErr w:type="spellStart"/>
+      <w:r>
+        <w:t>NOUN</w:t>
+      </w:r>
+      <w:proofErr w:type="spellEnd"/>
+    </w:p>
+    <w:p>
+      <w:r>
+        <w:sym w:font="Wingdings" w:char="F0DF"/>
+      </w:r>
+      <w:r>
+        <w:t xml:space="preserve">PRON          </w:t>
+      </w:r>
+      <w:proofErr w:type="spellStart"/>
+      <w:r>
+        <w:t>PRON</w:t>
+      </w:r>
+      <w:proofErr w:type="spellEnd"/>
+    </w:p>
+    <w:p>
+      <w:r>
+        <w:sym w:font="Wingdings" w:char="F0DF"/>
+      </w:r>
+      <w:r>
+        <w:t xml:space="preserve">VERB           </w:t>
+      </w:r>
+      <w:proofErr w:type="spellStart"/>
+      <w:r>
+        <w:t>VERB</w:t>
+      </w:r>
+      <w:proofErr w:type="spellEnd"/>
+    </w:p>
+    <w:p>
+      <w:r>
+        <w:lastRenderedPageBreak/>
+        <w:t>…</w:t>
+      </w:r>
+    </w:p>
+    <w:p>
+      <w:r>
+        <w:t xml:space="preserve">Multiplying the terms together. </w:t>
+      </w:r>
     </w:p>
     <w:sectPr>
       <w:pgSz w:w="12240" w:h="15840"/>
@@ -616,6 +1824,95 @@
 <file path=word/numbering.xml><?xml version="1.0" encoding="utf-8"?>
 <w:numbering xmlns:wpc="http://schemas.microsoft.com/office/word/2010/wordprocessingCanvas" xmlns:cx="http://schemas.microsoft.com/office/drawing/2014/chartex" xmlns:cx1="http://schemas.microsoft.com/office/drawing/2015/9/8/chartex" xmlns:cx2="http://schemas.microsoft.com/office/drawing/2015/10/21/chartex" xmlns:cx3="http://schemas.microsoft.com/office/drawing/2016/5/9/chartex" xmlns:cx4="http://schemas.microsoft.com/office/drawing/2016/5/10/chartex" xmlns:cx5="http://schemas.microsoft.com/office/drawing/2016/5/11/chartex" xmlns:cx6="http://schemas.microsoft.com/office/drawing/2016/5/12/chartex" xmlns:cx7="http://schemas.microsoft.com/office/drawing/2016/5/13/chartex" xmlns:cx8="http://schemas.microsoft.com/office/drawing/2016/5/14/chartex" xmlns:mc="http://schemas.openxmlformats.org/markup-compatibility/2006" xmlns:aink="http://schemas.microsoft.com/office/drawing/2016/ink" xmlns:am3d="http://schemas.microsoft.com/office/drawing/2017/model3d" xmlns:o="urn:schemas-microsoft-com:office:office" xmlns:r="http://schemas.openxmlformats.org/officeDocument/2006/relationships" xmlns:m="http://schemas.openxmlformats.org/officeDocument/2006/math" xmlns:v="urn:schemas-microsoft-com:vml" xmlns:wp14="http://schemas.microsoft.com/office/word/2010/wordprocessingDrawing" xmlns:wp="http://schemas.openxmlformats.org/drawingml/2006/wordprocessingDrawing" xmlns:w10="urn:schemas-microsoft-com:office:word" xmlns:w="http://schemas.openxmlformats.org/wordprocessingml/2006/main" xmlns:w14="http://schemas.microsoft.com/office/word/2010/wordml" xmlns:w15="http://schemas.microsoft.com/office/word/2012/wordml" xmlns:w16cid="http://schemas.microsoft.com/office/word/2016/wordml/cid" xmlns:w16se="http://schemas.microsoft.com/office/word/2015/wordml/symex" xmlns:wpg="http://schemas.microsoft.com/office/word/2010/wordprocessingGroup" xmlns:wpi="http://schemas.microsoft.com/office/word/2010/wordprocessingInk" xmlns:wne="http://schemas.microsoft.com/office/word/2006/wordml" xmlns:wps="http://schemas.microsoft.com/office/word/2010/wordprocessingShape" mc:Ignorable="w14 w15 w16se w16cid wp14">
   <w:abstractNum w:abstractNumId="0" w15:restartNumberingAfterBreak="0">
+    <w:nsid w:val="349C70E7"/>
+    <w:multiLevelType w:val="hybridMultilevel"/>
+    <w:tmpl w:val="97B21600"/>
+    <w:lvl w:ilvl="0" w:tplc="0409000F">
+      <w:start w:val="1"/>
+      <w:numFmt w:val="decimal"/>
+      <w:lvlText w:val="%1."/>
+      <w:lvlJc w:val="left"/>
+      <w:pPr>
+        <w:ind w:left="720" w:hanging="360"/>
+      </w:pPr>
+      <w:rPr>
+        <w:rFonts w:hint="default"/>
+      </w:rPr>
+    </w:lvl>
+    <w:lvl w:ilvl="1" w:tplc="04090019" w:tentative="1">
+      <w:start w:val="1"/>
+      <w:numFmt w:val="lowerLetter"/>
+      <w:lvlText w:val="%2."/>
+      <w:lvlJc w:val="left"/>
+      <w:pPr>
+        <w:ind w:left="1440" w:hanging="360"/>
+      </w:pPr>
+    </w:lvl>
+    <w:lvl w:ilvl="2" w:tplc="0409001B" w:tentative="1">
+      <w:start w:val="1"/>
+      <w:numFmt w:val="lowerRoman"/>
+      <w:lvlText w:val="%3."/>
+      <w:lvlJc w:val="right"/>
+      <w:pPr>
+        <w:ind w:left="2160" w:hanging="180"/>
+      </w:pPr>
+    </w:lvl>
+    <w:lvl w:ilvl="3" w:tplc="0409000F" w:tentative="1">
+      <w:start w:val="1"/>
+      <w:numFmt w:val="decimal"/>
+      <w:lvlText w:val="%4."/>
+      <w:lvlJc w:val="left"/>
+      <w:pPr>
+        <w:ind w:left="2880" w:hanging="360"/>
+      </w:pPr>
+    </w:lvl>
+    <w:lvl w:ilvl="4" w:tplc="04090019" w:tentative="1">
+      <w:start w:val="1"/>
+      <w:numFmt w:val="lowerLetter"/>
+      <w:lvlText w:val="%5."/>
+      <w:lvlJc w:val="left"/>
+      <w:pPr>
+        <w:ind w:left="3600" w:hanging="360"/>
+      </w:pPr>
+    </w:lvl>
+    <w:lvl w:ilvl="5" w:tplc="0409001B" w:tentative="1">
+      <w:start w:val="1"/>
+      <w:numFmt w:val="lowerRoman"/>
+      <w:lvlText w:val="%6."/>
+      <w:lvlJc w:val="right"/>
+      <w:pPr>
+        <w:ind w:left="4320" w:hanging="180"/>
+      </w:pPr>
+    </w:lvl>
+    <w:lvl w:ilvl="6" w:tplc="0409000F" w:tentative="1">
+      <w:start w:val="1"/>
+      <w:numFmt w:val="decimal"/>
+      <w:lvlText w:val="%7."/>
+      <w:lvlJc w:val="left"/>
+      <w:pPr>
+        <w:ind w:left="5040" w:hanging="360"/>
+      </w:pPr>
+    </w:lvl>
+    <w:lvl w:ilvl="7" w:tplc="04090019" w:tentative="1">
+      <w:start w:val="1"/>
+      <w:numFmt w:val="lowerLetter"/>
+      <w:lvlText w:val="%8."/>
+      <w:lvlJc w:val="left"/>
+      <w:pPr>
+        <w:ind w:left="5760" w:hanging="360"/>
+      </w:pPr>
+    </w:lvl>
+    <w:lvl w:ilvl="8" w:tplc="0409001B" w:tentative="1">
+      <w:start w:val="1"/>
+      <w:numFmt w:val="lowerRoman"/>
+      <w:lvlText w:val="%9."/>
+      <w:lvlJc w:val="right"/>
+      <w:pPr>
+        <w:ind w:left="6480" w:hanging="180"/>
+      </w:pPr>
+    </w:lvl>
+  </w:abstractNum>
+  <w:abstractNum w:abstractNumId="1" w15:restartNumberingAfterBreak="0">
     <w:nsid w:val="68C35D5A"/>
     <w:multiLevelType w:val="hybridMultilevel"/>
     <w:tmpl w:val="2A9A9BDC"/>
@@ -729,6 +2026,9 @@
     </w:lvl>
   </w:abstractNum>
   <w:num w:numId="1">
+    <w:abstractNumId w:val="1"/>
+  </w:num>
+  <w:num w:numId="2">
     <w:abstractNumId w:val="0"/>
   </w:num>
 </w:numbering>

</xml_diff>